<commit_message>
Updated ppt & Fixed error with timing diagram not showing transition lines
</commit_message>
<xml_diff>
--- a/Documentation/Software Design Document.docx
+++ b/Documentation/Software Design Document.docx
@@ -5,16 +5,30 @@
     <w:p>
       <w:pPr>
         <w:jc w:val="center"/>
-      </w:pPr>
-      <w:r>
+        <w:rPr>
+          <w:sz w:val="32"/>
+        </w:rPr>
+      </w:pPr>
+      <w:r>
+        <w:rPr>
+          <w:sz w:val="32"/>
+        </w:rPr>
         <w:t>Software Design Document</w:t>
       </w:r>
+      <w:bookmarkStart w:id="0" w:name="_GoBack"/>
+      <w:bookmarkEnd w:id="0"/>
     </w:p>
     <w:p>
       <w:pPr>
         <w:jc w:val="center"/>
-      </w:pPr>
-      <w:r>
+        <w:rPr>
+          <w:sz w:val="32"/>
+        </w:rPr>
+      </w:pPr>
+      <w:r>
+        <w:rPr>
+          <w:sz w:val="32"/>
+        </w:rPr>
         <w:t>Interactive Logic</w:t>
       </w:r>
     </w:p>
@@ -256,8 +270,6 @@
       <w:r>
         <w:t>6.3.      CSC and CSU Descriptions</w:t>
       </w:r>
-      <w:bookmarkStart w:id="0" w:name="_GoBack"/>
-      <w:bookmarkEnd w:id="0"/>
     </w:p>
     <w:p>
       <w:r>
@@ -712,6 +724,7 @@
   <w:style w:type="character" w:default="1" w:styleId="DefaultParagraphFont">
     <w:name w:val="Default Paragraph Font"/>
     <w:uiPriority w:val="1"/>
+    <w:semiHidden/>
     <w:unhideWhenUsed/>
   </w:style>
   <w:style w:type="table" w:default="1" w:styleId="TableNormal">
@@ -912,6 +925,7 @@
   <w:style w:type="character" w:default="1" w:styleId="DefaultParagraphFont">
     <w:name w:val="Default Paragraph Font"/>
     <w:uiPriority w:val="1"/>
+    <w:semiHidden/>
     <w:unhideWhenUsed/>
   </w:style>
   <w:style w:type="table" w:default="1" w:styleId="TableNormal">

</xml_diff>